<commit_message>
WP core update to 5.2
</commit_message>
<xml_diff>
--- a/Flatsome.docx
+++ b/Flatsome.docx
@@ -236,6 +236,44 @@
       </w:r>
       <w:r>
         <w:t>, add it to the main nav</w:t>
+      </w:r>
+    </w:p>
+    <w:p>
+      <w:pPr>
+        <w:pStyle w:val="ListParagraph"/>
+        <w:numPr>
+          <w:ilvl w:val="0"/>
+          <w:numId w:val="2"/>
+        </w:numPr>
+      </w:pPr>
+      <w:r>
+        <w:t xml:space="preserve">Create </w:t>
+      </w:r>
+      <w:r>
+        <w:t>git repository for flatsome</w:t>
+      </w:r>
+      <w:r>
+        <w:t>, backing up flatsome a</w:t>
+      </w:r>
+      <w:r>
+        <w:t>nd WP, git init in flatsome</w:t>
+      </w:r>
+      <w:bookmarkStart w:id="0" w:name="_GoBack"/>
+      <w:bookmarkEnd w:id="0"/>
+      <w:r>
+        <w:t xml:space="preserve"> root.</w:t>
+      </w:r>
+    </w:p>
+    <w:p>
+      <w:pPr>
+        <w:pStyle w:val="ListParagraph"/>
+        <w:numPr>
+          <w:ilvl w:val="0"/>
+          <w:numId w:val="2"/>
+        </w:numPr>
+      </w:pPr>
+      <w:r>
+        <w:t>Update WP to version 5.2</w:t>
       </w:r>
     </w:p>
     <w:p/>
@@ -415,12 +453,7 @@
         </w:numPr>
       </w:pPr>
       <w:r>
-        <w:t>Update W</w:t>
-      </w:r>
-      <w:bookmarkStart w:id="0" w:name="_GoBack"/>
-      <w:bookmarkEnd w:id="0"/>
-      <w:r>
-        <w:t>P to version 5.2</w:t>
+        <w:t>Update WP to version 5.2</w:t>
       </w:r>
     </w:p>
     <w:sectPr>

</xml_diff>

<commit_message>
Backup before updating WP Twenty series themes. The WP core has no update, and it is using v-5.0.3 Flatsome has no updates
</commit_message>
<xml_diff>
--- a/Flatsome.docx
+++ b/Flatsome.docx
@@ -258,8 +258,6 @@
       <w:r>
         <w:t>nd WP, git init in flatsome</w:t>
       </w:r>
-      <w:bookmarkStart w:id="0" w:name="_GoBack"/>
-      <w:bookmarkEnd w:id="0"/>
       <w:r>
         <w:t xml:space="preserve"> root.</w:t>
       </w:r>
@@ -455,6 +453,37 @@
       <w:r>
         <w:t>Update WP to version 5.2</w:t>
       </w:r>
+    </w:p>
+    <w:p/>
+    <w:p>
+      <w:pPr>
+        <w:pStyle w:val="JamesH1Style1"/>
+      </w:pPr>
+      <w:r>
+        <w:t>Deploy Flatsome To Test Its Performance</w:t>
+      </w:r>
+    </w:p>
+    <w:p>
+      <w:r>
+        <w:t>At ServerPilot create a new app.</w:t>
+      </w:r>
+    </w:p>
+    <w:p>
+      <w:r>
+        <w:t>Putty into the ServerPilot server, into the new app folder.</w:t>
+      </w:r>
+    </w:p>
+    <w:p>
+      <w:r>
+        <w:t>$git init</w:t>
+      </w:r>
+    </w:p>
+    <w:p>
+      <w:r>
+        <w:t>$git pull</w:t>
+      </w:r>
+      <w:bookmarkStart w:id="0" w:name="_GoBack"/>
+      <w:bookmarkEnd w:id="0"/>
     </w:p>
     <w:sectPr>
       <w:pgSz w:w="11906" w:h="16838"/>

</xml_diff>